<commit_message>
Schreibfehler aus Dokument entfernt
</commit_message>
<xml_diff>
--- a/documentation/DTP2_Zielspezifikation_Template_FS20.docx
+++ b/documentation/DTP2_Zielspezifikation_Template_FS20.docx
@@ -56,6 +56,7 @@
         <w:rPr>
           <w:rFonts w:ascii="Calibri" w:hAnsi="Calibri"/>
           <w:i/>
+          <w:noProof/>
           <w:color w:val="548DD4" w:themeColor="text2" w:themeTint="99"/>
           <w:lang w:val="de-CH"/>
         </w:rPr>
@@ -281,14 +282,7 @@
                 <w:rFonts w:ascii="Calibri" w:hAnsi="Calibri"/>
                 <w:lang w:val="de-CH"/>
               </w:rPr>
-              <w:t xml:space="preserve">Digitaltechnik – Projekt </w:t>
-            </w:r>
-            <w:r>
-              <w:rPr>
-                <w:rFonts w:ascii="Calibri" w:hAnsi="Calibri"/>
-                <w:lang w:val="de-CH"/>
-              </w:rPr>
-              <w:t>2</w:t>
+              <w:t>Digitaltechnik – Projekt 2</w:t>
             </w:r>
           </w:p>
         </w:tc>
@@ -347,28 +341,7 @@
                 <w:rFonts w:ascii="Calibri" w:hAnsi="Calibri"/>
                 <w:lang w:val="de-CH"/>
               </w:rPr>
-              <w:t>19.</w:t>
-            </w:r>
-            <w:r>
-              <w:rPr>
-                <w:rFonts w:ascii="Calibri" w:hAnsi="Calibri"/>
-                <w:lang w:val="de-CH"/>
-              </w:rPr>
-              <w:t>03</w:t>
-            </w:r>
-            <w:r>
-              <w:rPr>
-                <w:rFonts w:ascii="Calibri" w:hAnsi="Calibri"/>
-                <w:lang w:val="de-CH"/>
-              </w:rPr>
-              <w:t>.</w:t>
-            </w:r>
-            <w:r>
-              <w:rPr>
-                <w:rFonts w:ascii="Calibri" w:hAnsi="Calibri"/>
-                <w:lang w:val="de-CH"/>
-              </w:rPr>
-              <w:t>2020</w:t>
+              <w:t>19.03.2020</w:t>
             </w:r>
           </w:p>
         </w:tc>
@@ -729,31 +702,15 @@
             <w:pPr>
               <w:rPr>
                 <w:rFonts w:ascii="Calibri" w:hAnsi="Calibri"/>
-                <w:lang w:val="de-CH"/>
-              </w:rPr>
-            </w:pPr>
-            <w:r>
-              <w:rPr>
-                <w:rFonts w:ascii="Calibri" w:hAnsi="Calibri"/>
-                <w:lang w:val="de-CH"/>
-              </w:rPr>
-              <w:t xml:space="preserve">Dr. </w:t>
-            </w:r>
-            <w:proofErr w:type="spellStart"/>
-            <w:r>
-              <w:rPr>
-                <w:rFonts w:ascii="Calibri" w:hAnsi="Calibri"/>
-                <w:lang w:val="de-CH"/>
-              </w:rPr>
-              <w:t>Marina de</w:t>
-            </w:r>
-            <w:proofErr w:type="spellEnd"/>
-            <w:r>
-              <w:rPr>
-                <w:rFonts w:ascii="Calibri" w:hAnsi="Calibri"/>
-                <w:lang w:val="de-CH"/>
-              </w:rPr>
-              <w:t xml:space="preserve"> Queiroz Tavares</w:t>
+                <w:lang w:val="fr-CH"/>
+              </w:rPr>
+            </w:pPr>
+            <w:r>
+              <w:rPr>
+                <w:rFonts w:ascii="Calibri" w:hAnsi="Calibri"/>
+                <w:lang w:val="fr-CH"/>
+              </w:rPr>
+              <w:t>Dr. Marina de Queiroz Tavares</w:t>
             </w:r>
           </w:p>
         </w:tc>
@@ -830,14 +787,7 @@
                 <w:rFonts w:ascii="Calibri" w:hAnsi="Calibri"/>
                 <w:lang w:val="de-CH"/>
               </w:rPr>
-              <w:t>J</w:t>
-            </w:r>
-            <w:r>
-              <w:rPr>
-                <w:rFonts w:ascii="Calibri" w:hAnsi="Calibri"/>
-                <w:lang w:val="de-CH"/>
-              </w:rPr>
-              <w:t>ohanna Decurtins</w:t>
+              <w:t>Johanna Decurtins</w:t>
             </w:r>
           </w:p>
         </w:tc>
@@ -1174,6 +1124,7 @@
           <w:rFonts w:ascii="Calibri" w:hAnsi="Calibri"/>
           <w:lang w:val="de-CH"/>
         </w:rPr>
+        <w:lastRenderedPageBreak/>
         <w:t>Auftrag / Ziel</w:t>
       </w:r>
     </w:p>
@@ -1199,6 +1150,7 @@
         </w:rPr>
         <w:t>Altera</w:t>
       </w:r>
+      <w:proofErr w:type="spellEnd"/>
       <w:r>
         <w:rPr>
           <w:rFonts w:ascii="Calibri" w:hAnsi="Calibri"/>
@@ -1211,15 +1163,7 @@
           <w:rFonts w:ascii="Calibri" w:hAnsi="Calibri"/>
           <w:lang w:val="de-CH"/>
         </w:rPr>
-        <w:t>Entwicklungsboardes</w:t>
-      </w:r>
-      <w:proofErr w:type="spellEnd"/>
-      <w:r>
-        <w:rPr>
-          <w:rFonts w:ascii="Calibri" w:hAnsi="Calibri"/>
-          <w:lang w:val="de-CH"/>
-        </w:rPr>
-        <w:t xml:space="preserve"> DE</w:t>
+        <w:t>Entwicklungsboard DE</w:t>
       </w:r>
       <w:r>
         <w:rPr>
@@ -1254,23 +1198,21 @@
           <w:rFonts w:ascii="Calibri" w:hAnsi="Calibri"/>
           <w:lang w:val="de-CH"/>
         </w:rPr>
-        <w:t xml:space="preserve"> Der Synthesizer soll Audiodaten empfangen, </w:t>
-      </w:r>
-      <w:proofErr w:type="spellStart"/>
-      <w:r>
-        <w:rPr>
-          <w:rFonts w:ascii="Calibri" w:hAnsi="Calibri"/>
-          <w:lang w:val="de-CH"/>
-        </w:rPr>
-        <w:t>gegebenfalls</w:t>
-      </w:r>
-      <w:proofErr w:type="spellEnd"/>
-      <w:r>
-        <w:rPr>
-          <w:rFonts w:ascii="Calibri" w:hAnsi="Calibri"/>
-          <w:lang w:val="de-CH"/>
-        </w:rPr>
-        <w:t xml:space="preserve"> verändern und ausgeben.</w:t>
+        <w:t xml:space="preserve"> Der Synthesizer soll Audiodaten empfangen, gegeben</w:t>
+      </w:r>
+      <w:r>
+        <w:rPr>
+          <w:rFonts w:ascii="Calibri" w:hAnsi="Calibri"/>
+          <w:lang w:val="de-CH"/>
+        </w:rPr>
+        <w:t xml:space="preserve">en </w:t>
+      </w:r>
+      <w:r>
+        <w:rPr>
+          <w:rFonts w:ascii="Calibri" w:hAnsi="Calibri"/>
+          <w:lang w:val="de-CH"/>
+        </w:rPr>
+        <w:t>falls verändern und ausgeben.</w:t>
       </w:r>
     </w:p>
     <w:p>
@@ -1727,14 +1669,16 @@
           <w:rFonts w:ascii="Calibri" w:hAnsi="Calibri"/>
           <w:lang w:val="de-CH"/>
         </w:rPr>
-        <w:t>DE2-115</w:t>
-      </w:r>
-      <w:r>
-        <w:rPr>
-          <w:rFonts w:ascii="Calibri" w:hAnsi="Calibri"/>
-          <w:lang w:val="de-CH"/>
-        </w:rPr>
-        <w:t xml:space="preserve"> realisiert.</w:t>
+        <w:t>DE2-115 realisiert</w:t>
+      </w:r>
+      <w:bookmarkStart w:id="0" w:name="_GoBack"/>
+      <w:bookmarkEnd w:id="0"/>
+      <w:r>
+        <w:rPr>
+          <w:rFonts w:ascii="Calibri" w:hAnsi="Calibri"/>
+          <w:lang w:val="de-CH"/>
+        </w:rPr>
+        <w:t>.</w:t>
       </w:r>
       <w:r>
         <w:rPr>
@@ -1847,6 +1791,7 @@
         <w:rPr>
           <w:lang w:val="de-CH"/>
         </w:rPr>
+        <w:lastRenderedPageBreak/>
         <w:t>Risikoanalyse</w:t>
       </w:r>
     </w:p>
@@ -2299,6 +2244,7 @@
       </w:pPr>
       <w:r>
         <w:rPr>
+          <w:noProof/>
           <w:lang w:val="de-CH"/>
         </w:rPr>
         <w:drawing>
@@ -2351,8 +2297,6 @@
           <w:lang w:val="de-CH"/>
         </w:rPr>
       </w:pPr>
-      <w:bookmarkStart w:id="0" w:name="_GoBack"/>
-      <w:bookmarkEnd w:id="0"/>
     </w:p>
     <w:sectPr>
       <w:headerReference w:type="default" r:id="rId9"/>

</xml_diff>